<commit_message>
Agrego extracción de unidad de medida d ela edad en todos los extractores
</commit_message>
<xml_diff>
--- a/src/autocpap/docx/TEMPLATE AUTOCPAP.docx
+++ b/src/autocpap/docx/TEMPLATE AUTOCPAP.docx
@@ -375,7 +375,14 @@
                 <w:rFonts w:ascii="Arial" w:hAnsi="Arial" w:cs="Arial"/>
                 <w:lang w:val="es-ES"/>
               </w:rPr>
-              <w:t xml:space="preserve"> años</w:t>
+              <w:t xml:space="preserve"> </w:t>
+            </w:r>
+            <w:r>
+              <w:rPr>
+                <w:rFonts w:ascii="Arial" w:hAnsi="Arial" w:cs="Arial"/>
+                <w:lang w:val="es-ES"/>
+              </w:rPr>
+              <w:t>meses</w:t>
             </w:r>
           </w:p>
         </w:tc>

</xml_diff>